<commit_message>
modify role as enum, add status enum, modifiy diagrama.png
</commit_message>
<xml_diff>
--- a/docs/Main functions.docx
+++ b/docs/Main functions.docx
@@ -145,627 +145,633 @@
       <w:r>
         <w:t>Th</w:t>
       </w:r>
+      <w:r>
+        <w:t>ymeLeaf</w:t>
+      </w:r>
+      <w:proofErr w:type="spellEnd"/>
+      <w:r>
+        <w:t xml:space="preserve"> as the view layer.</w:t>
+      </w:r>
+      <w:proofErr w:type="gramEnd"/>
+    </w:p>
+    <w:p>
+      <w:pPr>
+        <w:spacing w:line="240" w:lineRule="auto"/>
+      </w:pPr>
+      <w:r>
+        <w:t xml:space="preserve">Security access to the application and functionalities using </w:t>
+      </w:r>
+      <w:proofErr w:type="spellStart"/>
+      <w:r>
+        <w:t>SpringSecurity</w:t>
+      </w:r>
+      <w:proofErr w:type="spellEnd"/>
+    </w:p>
+    <w:p>
+      <w:pPr>
+        <w:spacing w:line="240" w:lineRule="auto"/>
+      </w:pPr>
+    </w:p>
+    <w:p>
+      <w:pPr>
+        <w:spacing w:line="240" w:lineRule="auto"/>
+      </w:pPr>
+      <w:r>
+        <w:t>Basic entities:</w:t>
+      </w:r>
+    </w:p>
+    <w:p>
+      <w:pPr>
+        <w:spacing w:line="240" w:lineRule="auto"/>
+        <w:rPr>
+          <w:b/>
+        </w:rPr>
+      </w:pPr>
+      <w:r>
+        <w:rPr>
+          <w:b/>
+        </w:rPr>
+        <w:t>Category</w:t>
+      </w:r>
+    </w:p>
+    <w:p>
+      <w:pPr>
+        <w:spacing w:line="240" w:lineRule="auto"/>
+        <w:rPr>
+          <w:i/>
+        </w:rPr>
+      </w:pPr>
+      <w:r>
+        <w:rPr>
+          <w:i/>
+        </w:rPr>
+        <w:t>Name</w:t>
+      </w:r>
+    </w:p>
+    <w:p>
+      <w:pPr>
+        <w:spacing w:line="240" w:lineRule="auto"/>
+        <w:rPr>
+          <w:i/>
+        </w:rPr>
+      </w:pPr>
+      <w:r>
+        <w:rPr>
+          <w:i/>
+        </w:rPr>
+        <w:t>Parent categories</w:t>
+      </w:r>
+    </w:p>
+    <w:p>
+      <w:pPr>
+        <w:spacing w:line="240" w:lineRule="auto"/>
+        <w:rPr>
+          <w:b/>
+        </w:rPr>
+      </w:pPr>
+      <w:r>
+        <w:rPr>
+          <w:b/>
+        </w:rPr>
+        <w:t>Product</w:t>
+      </w:r>
+    </w:p>
+    <w:p>
+      <w:pPr>
+        <w:spacing w:line="240" w:lineRule="auto"/>
+        <w:rPr>
+          <w:i/>
+        </w:rPr>
+      </w:pPr>
+      <w:r>
+        <w:rPr>
+          <w:i/>
+        </w:rPr>
+        <w:t>Name</w:t>
+      </w:r>
+    </w:p>
+    <w:p>
+      <w:pPr>
+        <w:spacing w:line="240" w:lineRule="auto"/>
+        <w:rPr>
+          <w:i/>
+        </w:rPr>
+      </w:pPr>
+      <w:proofErr w:type="gramStart"/>
+      <w:r>
+        <w:rPr>
+          <w:i/>
+        </w:rPr>
+        <w:t>Thumbnail(</w:t>
+      </w:r>
+      <w:proofErr w:type="spellStart"/>
+      <w:proofErr w:type="gramEnd"/>
+      <w:r>
+        <w:rPr>
+          <w:i/>
+        </w:rPr>
+        <w:t>url</w:t>
+      </w:r>
+      <w:proofErr w:type="spellEnd"/>
+      <w:r>
+        <w:rPr>
+          <w:i/>
+        </w:rPr>
+        <w:t>)</w:t>
+      </w:r>
+    </w:p>
+    <w:p>
+      <w:pPr>
+        <w:spacing w:line="240" w:lineRule="auto"/>
+        <w:rPr>
+          <w:i/>
+        </w:rPr>
+      </w:pPr>
+      <w:r>
+        <w:rPr>
+          <w:i/>
+        </w:rPr>
+        <w:t>Category (entity)</w:t>
+      </w:r>
+    </w:p>
+    <w:p>
+      <w:pPr>
+        <w:spacing w:line="240" w:lineRule="auto"/>
+        <w:rPr>
+          <w:i/>
+        </w:rPr>
+      </w:pPr>
+      <w:r>
+        <w:rPr>
+          <w:i/>
+        </w:rPr>
+        <w:t>Price</w:t>
+      </w:r>
+    </w:p>
+    <w:p>
+      <w:pPr>
+        <w:spacing w:line="240" w:lineRule="auto"/>
+        <w:rPr>
+          <w:i/>
+        </w:rPr>
+      </w:pPr>
+      <w:r>
+        <w:rPr>
+          <w:i/>
+        </w:rPr>
+        <w:t>Description</w:t>
+      </w:r>
+    </w:p>
+    <w:p>
+      <w:pPr>
+        <w:spacing w:line="240" w:lineRule="auto"/>
+        <w:rPr>
+          <w:b/>
+          <w:i/>
+        </w:rPr>
+      </w:pPr>
+    </w:p>
+    <w:p>
+      <w:pPr>
+        <w:spacing w:line="240" w:lineRule="auto"/>
+        <w:rPr>
+          <w:b/>
+        </w:rPr>
+      </w:pPr>
+      <w:proofErr w:type="spellStart"/>
+      <w:r>
+        <w:rPr>
+          <w:b/>
+        </w:rPr>
+        <w:t>OrderLine</w:t>
+      </w:r>
+      <w:proofErr w:type="spellEnd"/>
+    </w:p>
+    <w:p>
+      <w:pPr>
+        <w:spacing w:line="240" w:lineRule="auto"/>
+        <w:rPr>
+          <w:i/>
+        </w:rPr>
+      </w:pPr>
+      <w:r>
+        <w:rPr>
+          <w:i/>
+        </w:rPr>
+        <w:lastRenderedPageBreak/>
+        <w:t>Product (entity)</w:t>
+      </w:r>
+    </w:p>
+    <w:p>
+      <w:pPr>
+        <w:spacing w:line="240" w:lineRule="auto"/>
+        <w:rPr>
+          <w:i/>
+        </w:rPr>
+      </w:pPr>
+      <w:r>
+        <w:rPr>
+          <w:i/>
+        </w:rPr>
+        <w:t>Quantity of products</w:t>
+      </w:r>
+    </w:p>
+    <w:p>
+      <w:pPr>
+        <w:spacing w:line="240" w:lineRule="auto"/>
+        <w:rPr>
+          <w:i/>
+        </w:rPr>
+      </w:pPr>
+      <w:r>
+        <w:rPr>
+          <w:i/>
+        </w:rPr>
+        <w:t>Product price</w:t>
+      </w:r>
+    </w:p>
+    <w:p>
+      <w:pPr>
+        <w:spacing w:line="240" w:lineRule="auto"/>
+        <w:rPr>
+          <w:b/>
+        </w:rPr>
+      </w:pPr>
+    </w:p>
+    <w:p>
+      <w:pPr>
+        <w:spacing w:line="240" w:lineRule="auto"/>
+        <w:rPr>
+          <w:b/>
+        </w:rPr>
+      </w:pPr>
+      <w:r>
+        <w:rPr>
+          <w:b/>
+        </w:rPr>
+        <w:t>Order</w:t>
+      </w:r>
+    </w:p>
+    <w:p>
+      <w:pPr>
+        <w:spacing w:line="240" w:lineRule="auto"/>
+        <w:rPr>
+          <w:i/>
+        </w:rPr>
+      </w:pPr>
+      <w:r>
+        <w:rPr>
+          <w:i/>
+        </w:rPr>
+        <w:t>Customer (entity)</w:t>
+      </w:r>
+    </w:p>
+    <w:p>
+      <w:pPr>
+        <w:spacing w:line="240" w:lineRule="auto"/>
+        <w:rPr>
+          <w:i/>
+        </w:rPr>
+      </w:pPr>
+      <w:r>
+        <w:rPr>
+          <w:i/>
+        </w:rPr>
+        <w:t>Total cost</w:t>
+      </w:r>
+    </w:p>
+    <w:p>
+      <w:pPr>
+        <w:spacing w:line="240" w:lineRule="auto"/>
+        <w:rPr>
+          <w:i/>
+        </w:rPr>
+      </w:pPr>
+      <w:r>
+        <w:rPr>
+          <w:i/>
+        </w:rPr>
+        <w:t>Delivery address</w:t>
+      </w:r>
+    </w:p>
+    <w:p>
+      <w:pPr>
+        <w:spacing w:line="240" w:lineRule="auto"/>
+        <w:rPr>
+          <w:i/>
+        </w:rPr>
+      </w:pPr>
+      <w:r>
+        <w:rPr>
+          <w:i/>
+        </w:rPr>
+        <w:t>User address</w:t>
+      </w:r>
+    </w:p>
+    <w:p>
+      <w:pPr>
+        <w:spacing w:line="240" w:lineRule="auto"/>
+        <w:rPr>
+          <w:i/>
+        </w:rPr>
+      </w:pPr>
+      <w:r>
+        <w:rPr>
+          <w:i/>
+        </w:rPr>
+        <w:t>Date of order</w:t>
+      </w:r>
+    </w:p>
+    <w:p>
+      <w:pPr>
+        <w:spacing w:line="240" w:lineRule="auto"/>
+        <w:rPr>
+          <w:i/>
+        </w:rPr>
+      </w:pPr>
+      <w:r>
+        <w:rPr>
+          <w:i/>
+        </w:rPr>
+        <w:t>Order lines (entities)</w:t>
+      </w:r>
+    </w:p>
+    <w:p>
+      <w:pPr>
+        <w:spacing w:line="240" w:lineRule="auto"/>
+        <w:rPr>
+          <w:i/>
+        </w:rPr>
+      </w:pPr>
+      <w:r>
+        <w:rPr>
+          <w:i/>
+        </w:rPr>
+        <w:t>Status (</w:t>
+      </w:r>
+      <w:r>
+        <w:rPr>
+          <w:i/>
+        </w:rPr>
+        <w:t xml:space="preserve">NEW, CONFIRM, PENDING, </w:t>
+      </w:r>
+      <w:proofErr w:type="gramStart"/>
+      <w:r>
+        <w:rPr>
+          <w:i/>
+        </w:rPr>
+        <w:t>DELIVERED  -</w:t>
+      </w:r>
+      <w:proofErr w:type="gramEnd"/>
+      <w:r>
+        <w:rPr>
+          <w:i/>
+        </w:rPr>
+        <w:t xml:space="preserve"> </w:t>
+      </w:r>
+      <w:proofErr w:type="spellStart"/>
+      <w:r>
+        <w:rPr>
+          <w:i/>
+        </w:rPr>
+        <w:t>enum</w:t>
+      </w:r>
+      <w:proofErr w:type="spellEnd"/>
+      <w:r>
+        <w:rPr>
+          <w:i/>
+        </w:rPr>
+        <w:t>)</w:t>
+      </w:r>
+    </w:p>
+    <w:p>
+      <w:pPr>
+        <w:spacing w:line="240" w:lineRule="auto"/>
+        <w:rPr>
+          <w:i/>
+        </w:rPr>
+      </w:pPr>
+    </w:p>
+    <w:p>
+      <w:pPr>
+        <w:spacing w:line="240" w:lineRule="auto"/>
+        <w:rPr>
+          <w:b/>
+        </w:rPr>
+      </w:pPr>
+      <w:r>
+        <w:rPr>
+          <w:b/>
+        </w:rPr>
+        <w:t>Account</w:t>
+      </w:r>
+    </w:p>
+    <w:p>
+      <w:pPr>
+        <w:spacing w:line="240" w:lineRule="auto"/>
+        <w:rPr>
+          <w:i/>
+        </w:rPr>
+      </w:pPr>
+      <w:r>
+        <w:rPr>
+          <w:i/>
+        </w:rPr>
+        <w:t>User (e-mail)</w:t>
+      </w:r>
+    </w:p>
+    <w:p>
+      <w:pPr>
+        <w:spacing w:line="240" w:lineRule="auto"/>
+        <w:rPr>
+          <w:i/>
+        </w:rPr>
+      </w:pPr>
+      <w:r>
+        <w:rPr>
+          <w:i/>
+        </w:rPr>
+        <w:t>Password</w:t>
+      </w:r>
+    </w:p>
+    <w:p>
+      <w:pPr>
+        <w:spacing w:line="240" w:lineRule="auto"/>
+        <w:rPr>
+          <w:i/>
+        </w:rPr>
+      </w:pPr>
+      <w:r>
+        <w:rPr>
+          <w:i/>
+        </w:rPr>
+        <w:t>City</w:t>
+      </w:r>
+    </w:p>
+    <w:p>
+      <w:pPr>
+        <w:spacing w:line="240" w:lineRule="auto"/>
+        <w:rPr>
+          <w:i/>
+        </w:rPr>
+      </w:pPr>
+      <w:r>
+        <w:rPr>
+          <w:i/>
+        </w:rPr>
+        <w:t>Address</w:t>
+      </w:r>
+    </w:p>
+    <w:p>
+      <w:pPr>
+        <w:spacing w:line="240" w:lineRule="auto"/>
+        <w:rPr>
+          <w:i/>
+        </w:rPr>
+      </w:pPr>
+      <w:proofErr w:type="gramStart"/>
+      <w:r>
+        <w:rPr>
+          <w:i/>
+        </w:rPr>
+        <w:t>Role(</w:t>
+      </w:r>
+      <w:proofErr w:type="gramEnd"/>
+      <w:r>
+        <w:rPr>
+          <w:i/>
+        </w:rPr>
+        <w:t xml:space="preserve">ADMIN, USER - </w:t>
+      </w:r>
+      <w:proofErr w:type="spellStart"/>
+      <w:r>
+        <w:rPr>
+          <w:i/>
+        </w:rPr>
+        <w:t>enum</w:t>
+      </w:r>
+      <w:proofErr w:type="spellEnd"/>
+      <w:r>
+        <w:rPr>
+          <w:i/>
+        </w:rPr>
+        <w:t>)</w:t>
+      </w:r>
+    </w:p>
+    <w:p>
+      <w:pPr>
+        <w:spacing w:line="240" w:lineRule="auto"/>
+        <w:rPr>
+          <w:b/>
+        </w:rPr>
+      </w:pPr>
       <w:bookmarkStart w:id="0" w:name="_GoBack"/>
       <w:bookmarkEnd w:id="0"/>
       <w:r>
-        <w:t>ymeLeaf</w:t>
+        <w:rPr>
+          <w:b/>
+        </w:rPr>
+        <w:t>Customer</w:t>
+      </w:r>
+    </w:p>
+    <w:p>
+      <w:pPr>
+        <w:spacing w:line="240" w:lineRule="auto"/>
+        <w:rPr>
+          <w:i/>
+        </w:rPr>
+      </w:pPr>
+      <w:proofErr w:type="spellStart"/>
+      <w:r>
+        <w:rPr>
+          <w:i/>
+        </w:rPr>
+        <w:t>FirstName</w:t>
       </w:r>
       <w:proofErr w:type="spellEnd"/>
-      <w:r>
-        <w:t xml:space="preserve"> as the view layer.</w:t>
-      </w:r>
-      <w:proofErr w:type="gramEnd"/>
-    </w:p>
-    <w:p>
-      <w:pPr>
-        <w:spacing w:line="240" w:lineRule="auto"/>
-      </w:pPr>
-      <w:r>
-        <w:t xml:space="preserve">Security access to the application and functionalities using </w:t>
-      </w:r>
+    </w:p>
+    <w:p>
+      <w:pPr>
+        <w:spacing w:line="240" w:lineRule="auto"/>
+        <w:rPr>
+          <w:i/>
+        </w:rPr>
+      </w:pPr>
       <w:proofErr w:type="spellStart"/>
       <w:r>
-        <w:t>SpringSecurity</w:t>
+        <w:rPr>
+          <w:i/>
+        </w:rPr>
+        <w:t>LastName</w:t>
       </w:r>
       <w:proofErr w:type="spellEnd"/>
     </w:p>
     <w:p>
       <w:pPr>
         <w:spacing w:line="240" w:lineRule="auto"/>
-      </w:pPr>
-    </w:p>
-    <w:p>
-      <w:pPr>
-        <w:spacing w:line="240" w:lineRule="auto"/>
-      </w:pPr>
-      <w:r>
-        <w:t>Basic entities:</w:t>
-      </w:r>
-    </w:p>
-    <w:p>
-      <w:pPr>
-        <w:spacing w:line="240" w:lineRule="auto"/>
-        <w:rPr>
-          <w:b/>
-        </w:rPr>
-      </w:pPr>
-      <w:r>
-        <w:rPr>
-          <w:b/>
-        </w:rPr>
-        <w:t>Category</w:t>
-      </w:r>
-    </w:p>
-    <w:p>
-      <w:pPr>
-        <w:spacing w:line="240" w:lineRule="auto"/>
-        <w:rPr>
-          <w:i/>
-        </w:rPr>
-      </w:pPr>
-      <w:r>
-        <w:rPr>
-          <w:i/>
-        </w:rPr>
-        <w:t>Name</w:t>
-      </w:r>
-    </w:p>
-    <w:p>
-      <w:pPr>
-        <w:spacing w:line="240" w:lineRule="auto"/>
-        <w:rPr>
-          <w:i/>
-        </w:rPr>
-      </w:pPr>
-      <w:r>
-        <w:rPr>
-          <w:i/>
-        </w:rPr>
-        <w:t>Parent categories</w:t>
-      </w:r>
-    </w:p>
-    <w:p>
-      <w:pPr>
-        <w:spacing w:line="240" w:lineRule="auto"/>
-        <w:rPr>
-          <w:b/>
-        </w:rPr>
-      </w:pPr>
-      <w:r>
-        <w:rPr>
-          <w:b/>
-        </w:rPr>
-        <w:t>Product</w:t>
-      </w:r>
-    </w:p>
-    <w:p>
-      <w:pPr>
-        <w:spacing w:line="240" w:lineRule="auto"/>
-        <w:rPr>
-          <w:i/>
-        </w:rPr>
-      </w:pPr>
-      <w:r>
-        <w:rPr>
-          <w:i/>
-        </w:rPr>
-        <w:t>Name</w:t>
-      </w:r>
-    </w:p>
-    <w:p>
-      <w:pPr>
-        <w:spacing w:line="240" w:lineRule="auto"/>
-        <w:rPr>
-          <w:i/>
-        </w:rPr>
-      </w:pPr>
-      <w:proofErr w:type="gramStart"/>
-      <w:r>
-        <w:rPr>
-          <w:i/>
-        </w:rPr>
-        <w:t>Thumbnail(</w:t>
-      </w:r>
-      <w:proofErr w:type="spellStart"/>
-      <w:proofErr w:type="gramEnd"/>
-      <w:r>
-        <w:rPr>
-          <w:i/>
-        </w:rPr>
-        <w:t>url</w:t>
-      </w:r>
-      <w:proofErr w:type="spellEnd"/>
-      <w:r>
-        <w:rPr>
-          <w:i/>
-        </w:rPr>
-        <w:t>)</w:t>
-      </w:r>
-    </w:p>
-    <w:p>
-      <w:pPr>
-        <w:spacing w:line="240" w:lineRule="auto"/>
-        <w:rPr>
-          <w:i/>
-        </w:rPr>
-      </w:pPr>
-      <w:r>
-        <w:rPr>
-          <w:i/>
-        </w:rPr>
-        <w:t>Category (entity)</w:t>
-      </w:r>
-    </w:p>
-    <w:p>
-      <w:pPr>
-        <w:spacing w:line="240" w:lineRule="auto"/>
-        <w:rPr>
-          <w:i/>
-        </w:rPr>
-      </w:pPr>
-      <w:r>
-        <w:rPr>
-          <w:i/>
-        </w:rPr>
-        <w:t>Price</w:t>
-      </w:r>
-    </w:p>
-    <w:p>
-      <w:pPr>
-        <w:spacing w:line="240" w:lineRule="auto"/>
-        <w:rPr>
-          <w:i/>
-        </w:rPr>
-      </w:pPr>
-      <w:r>
-        <w:rPr>
-          <w:i/>
-        </w:rPr>
-        <w:t>Description</w:t>
-      </w:r>
-    </w:p>
-    <w:p>
-      <w:pPr>
-        <w:spacing w:line="240" w:lineRule="auto"/>
-        <w:rPr>
-          <w:b/>
-          <w:i/>
-        </w:rPr>
-      </w:pPr>
-    </w:p>
-    <w:p>
-      <w:pPr>
-        <w:spacing w:line="240" w:lineRule="auto"/>
-        <w:rPr>
-          <w:b/>
-        </w:rPr>
-      </w:pPr>
-      <w:proofErr w:type="spellStart"/>
-      <w:r>
-        <w:rPr>
-          <w:b/>
-        </w:rPr>
-        <w:t>OrderLine</w:t>
-      </w:r>
-      <w:proofErr w:type="spellEnd"/>
-    </w:p>
-    <w:p>
-      <w:pPr>
-        <w:spacing w:line="240" w:lineRule="auto"/>
-        <w:rPr>
-          <w:i/>
-        </w:rPr>
-      </w:pPr>
-      <w:r>
-        <w:rPr>
+        <w:rPr>
+          <w:i/>
+        </w:rPr>
+      </w:pPr>
+      <w:r>
+        <w:rPr>
+          <w:i/>
+        </w:rPr>
+        <w:t>Account (entity)</w:t>
+      </w:r>
+    </w:p>
+    <w:p>
+      <w:pPr>
+        <w:spacing w:line="240" w:lineRule="auto"/>
+        <w:rPr>
+          <w:i/>
+        </w:rPr>
+      </w:pPr>
+      <w:r>
+        <w:rPr>
+          <w:i/>
+        </w:rPr>
+        <w:t>Phone</w:t>
+      </w:r>
+    </w:p>
+    <w:p>
+      <w:pPr>
+        <w:spacing w:line="240" w:lineRule="auto"/>
+        <w:rPr>
+          <w:b/>
+          <w:i/>
+        </w:rPr>
+      </w:pPr>
+    </w:p>
+    <w:p>
+      <w:pPr>
+        <w:spacing w:line="240" w:lineRule="auto"/>
+      </w:pPr>
+    </w:p>
+    <w:p>
+      <w:pPr>
+        <w:spacing w:line="240" w:lineRule="auto"/>
+      </w:pPr>
+    </w:p>
+    <w:p>
+      <w:pPr>
+        <w:spacing w:line="240" w:lineRule="auto"/>
+      </w:pPr>
+    </w:p>
+    <w:p>
+      <w:pPr>
+        <w:spacing w:line="240" w:lineRule="auto"/>
+        <w:rPr>
+          <w:b/>
+          <w:i/>
+        </w:rPr>
+      </w:pPr>
+      <w:r>
+        <w:rPr>
+          <w:b/>
           <w:i/>
         </w:rPr>
         <w:lastRenderedPageBreak/>
-        <w:t>Product (entity)</w:t>
-      </w:r>
-    </w:p>
-    <w:p>
-      <w:pPr>
-        <w:spacing w:line="240" w:lineRule="auto"/>
-        <w:rPr>
-          <w:i/>
-        </w:rPr>
-      </w:pPr>
-      <w:r>
-        <w:rPr>
-          <w:i/>
-        </w:rPr>
-        <w:t>Quantity of products</w:t>
-      </w:r>
-    </w:p>
-    <w:p>
-      <w:pPr>
-        <w:spacing w:line="240" w:lineRule="auto"/>
-        <w:rPr>
-          <w:i/>
-        </w:rPr>
-      </w:pPr>
-      <w:r>
-        <w:rPr>
-          <w:i/>
-        </w:rPr>
-        <w:t>Product price</w:t>
-      </w:r>
-    </w:p>
-    <w:p>
-      <w:pPr>
-        <w:spacing w:line="240" w:lineRule="auto"/>
-        <w:rPr>
-          <w:b/>
-        </w:rPr>
-      </w:pPr>
-    </w:p>
-    <w:p>
-      <w:pPr>
-        <w:spacing w:line="240" w:lineRule="auto"/>
-        <w:rPr>
-          <w:b/>
-        </w:rPr>
-      </w:pPr>
-      <w:r>
-        <w:rPr>
-          <w:b/>
-        </w:rPr>
-        <w:t>Order</w:t>
-      </w:r>
-    </w:p>
-    <w:p>
-      <w:pPr>
-        <w:spacing w:line="240" w:lineRule="auto"/>
-        <w:rPr>
-          <w:i/>
-        </w:rPr>
-      </w:pPr>
-      <w:r>
-        <w:rPr>
-          <w:i/>
-        </w:rPr>
-        <w:t>Customer (entity)</w:t>
-      </w:r>
-    </w:p>
-    <w:p>
-      <w:pPr>
-        <w:spacing w:line="240" w:lineRule="auto"/>
-        <w:rPr>
-          <w:i/>
-        </w:rPr>
-      </w:pPr>
-      <w:r>
-        <w:rPr>
-          <w:i/>
-        </w:rPr>
-        <w:t>Total cost</w:t>
-      </w:r>
-    </w:p>
-    <w:p>
-      <w:pPr>
-        <w:spacing w:line="240" w:lineRule="auto"/>
-        <w:rPr>
-          <w:i/>
-        </w:rPr>
-      </w:pPr>
-      <w:r>
-        <w:rPr>
-          <w:i/>
-        </w:rPr>
-        <w:t>Delivery address</w:t>
-      </w:r>
-    </w:p>
-    <w:p>
-      <w:pPr>
-        <w:spacing w:line="240" w:lineRule="auto"/>
-        <w:rPr>
-          <w:i/>
-        </w:rPr>
-      </w:pPr>
-      <w:r>
-        <w:rPr>
-          <w:i/>
-        </w:rPr>
-        <w:t>User address</w:t>
-      </w:r>
-    </w:p>
-    <w:p>
-      <w:pPr>
-        <w:spacing w:line="240" w:lineRule="auto"/>
-        <w:rPr>
-          <w:i/>
-        </w:rPr>
-      </w:pPr>
-      <w:r>
-        <w:rPr>
-          <w:i/>
-        </w:rPr>
-        <w:t>Date of order</w:t>
-      </w:r>
-    </w:p>
-    <w:p>
-      <w:pPr>
-        <w:spacing w:line="240" w:lineRule="auto"/>
-        <w:rPr>
-          <w:i/>
-        </w:rPr>
-      </w:pPr>
-      <w:r>
-        <w:rPr>
-          <w:i/>
-        </w:rPr>
-        <w:t>Order lines (entities)</w:t>
-      </w:r>
-    </w:p>
-    <w:p>
-      <w:pPr>
-        <w:spacing w:line="240" w:lineRule="auto"/>
-        <w:rPr>
-          <w:i/>
-        </w:rPr>
-      </w:pPr>
-      <w:r>
-        <w:rPr>
-          <w:i/>
-        </w:rPr>
-        <w:t>Status (</w:t>
-      </w:r>
-      <w:proofErr w:type="spellStart"/>
-      <w:r>
-        <w:rPr>
-          <w:i/>
-        </w:rPr>
-        <w:t>enum</w:t>
-      </w:r>
-      <w:proofErr w:type="spellEnd"/>
-      <w:r>
-        <w:rPr>
-          <w:i/>
-        </w:rPr>
-        <w:t>)</w:t>
-      </w:r>
-    </w:p>
-    <w:p>
-      <w:pPr>
-        <w:spacing w:line="240" w:lineRule="auto"/>
-        <w:rPr>
-          <w:b/>
-          <w:i/>
-        </w:rPr>
-      </w:pPr>
-    </w:p>
-    <w:p>
-      <w:pPr>
-        <w:spacing w:line="240" w:lineRule="auto"/>
-        <w:rPr>
-          <w:b/>
-        </w:rPr>
-      </w:pPr>
-      <w:r>
-        <w:rPr>
-          <w:b/>
-        </w:rPr>
-        <w:t>Account</w:t>
-      </w:r>
-    </w:p>
-    <w:p>
-      <w:pPr>
-        <w:spacing w:line="240" w:lineRule="auto"/>
-        <w:rPr>
-          <w:i/>
-        </w:rPr>
-      </w:pPr>
-      <w:r>
-        <w:rPr>
-          <w:i/>
-        </w:rPr>
-        <w:t>User (e-mail)</w:t>
-      </w:r>
-    </w:p>
-    <w:p>
-      <w:pPr>
-        <w:spacing w:line="240" w:lineRule="auto"/>
-        <w:rPr>
-          <w:i/>
-        </w:rPr>
-      </w:pPr>
-      <w:r>
-        <w:rPr>
-          <w:i/>
-        </w:rPr>
-        <w:t>Password</w:t>
-      </w:r>
-    </w:p>
-    <w:p>
-      <w:pPr>
-        <w:spacing w:line="240" w:lineRule="auto"/>
-        <w:rPr>
-          <w:i/>
-        </w:rPr>
-      </w:pPr>
-      <w:r>
-        <w:rPr>
-          <w:i/>
-        </w:rPr>
-        <w:t>City</w:t>
-      </w:r>
-    </w:p>
-    <w:p>
-      <w:pPr>
-        <w:spacing w:line="240" w:lineRule="auto"/>
-        <w:rPr>
-          <w:i/>
-        </w:rPr>
-      </w:pPr>
-      <w:r>
-        <w:rPr>
-          <w:i/>
-        </w:rPr>
-        <w:t>Address</w:t>
-      </w:r>
-    </w:p>
-    <w:p>
-      <w:pPr>
-        <w:spacing w:line="240" w:lineRule="auto"/>
-        <w:rPr>
-          <w:i/>
-        </w:rPr>
-      </w:pPr>
-      <w:proofErr w:type="gramStart"/>
-      <w:r>
-        <w:rPr>
-          <w:i/>
-        </w:rPr>
-        <w:t>Role(</w:t>
-      </w:r>
-      <w:proofErr w:type="gramEnd"/>
-      <w:r>
-        <w:rPr>
-          <w:i/>
-        </w:rPr>
-        <w:t>entity Admin/user)</w:t>
-      </w:r>
-    </w:p>
-    <w:p>
-      <w:pPr>
-        <w:spacing w:line="240" w:lineRule="auto"/>
-        <w:rPr>
-          <w:b/>
-        </w:rPr>
-      </w:pPr>
-      <w:r>
-        <w:rPr>
-          <w:b/>
-        </w:rPr>
-        <w:t>Role</w:t>
-      </w:r>
-    </w:p>
-    <w:p>
-      <w:pPr>
-        <w:spacing w:line="240" w:lineRule="auto"/>
-        <w:rPr>
-          <w:i/>
-        </w:rPr>
-      </w:pPr>
-      <w:r>
-        <w:rPr>
-          <w:i/>
-        </w:rPr>
-        <w:t>Role name</w:t>
-      </w:r>
-    </w:p>
-    <w:p>
-      <w:pPr>
-        <w:spacing w:line="240" w:lineRule="auto"/>
-        <w:rPr>
-          <w:b/>
-        </w:rPr>
-      </w:pPr>
-      <w:r>
-        <w:rPr>
-          <w:b/>
-        </w:rPr>
-        <w:t>Customer</w:t>
-      </w:r>
-    </w:p>
-    <w:p>
-      <w:pPr>
-        <w:spacing w:line="240" w:lineRule="auto"/>
-        <w:rPr>
-          <w:i/>
-        </w:rPr>
-      </w:pPr>
-      <w:proofErr w:type="spellStart"/>
-      <w:r>
-        <w:rPr>
-          <w:i/>
-        </w:rPr>
-        <w:t>FirstName</w:t>
-      </w:r>
-      <w:proofErr w:type="spellEnd"/>
-    </w:p>
-    <w:p>
-      <w:pPr>
-        <w:spacing w:line="240" w:lineRule="auto"/>
-        <w:rPr>
-          <w:i/>
-        </w:rPr>
-      </w:pPr>
-      <w:proofErr w:type="spellStart"/>
-      <w:r>
-        <w:rPr>
-          <w:i/>
-        </w:rPr>
-        <w:t>LastName</w:t>
-      </w:r>
-      <w:proofErr w:type="spellEnd"/>
-    </w:p>
-    <w:p>
-      <w:pPr>
-        <w:spacing w:line="240" w:lineRule="auto"/>
-        <w:rPr>
-          <w:i/>
-        </w:rPr>
-      </w:pPr>
-      <w:r>
-        <w:rPr>
-          <w:i/>
-        </w:rPr>
-        <w:t>Account (entity)</w:t>
-      </w:r>
-    </w:p>
-    <w:p>
-      <w:pPr>
-        <w:spacing w:line="240" w:lineRule="auto"/>
-        <w:rPr>
-          <w:i/>
-        </w:rPr>
-      </w:pPr>
-      <w:r>
-        <w:rPr>
-          <w:i/>
-        </w:rPr>
-        <w:t>Phone</w:t>
-      </w:r>
-    </w:p>
-    <w:p>
-      <w:pPr>
-        <w:spacing w:line="240" w:lineRule="auto"/>
-        <w:rPr>
-          <w:b/>
-          <w:i/>
-        </w:rPr>
-      </w:pPr>
-    </w:p>
-    <w:p>
-      <w:pPr>
-        <w:spacing w:line="240" w:lineRule="auto"/>
-      </w:pPr>
-    </w:p>
-    <w:p>
-      <w:pPr>
-        <w:spacing w:line="240" w:lineRule="auto"/>
-      </w:pPr>
-    </w:p>
-    <w:p>
-      <w:pPr>
-        <w:spacing w:line="240" w:lineRule="auto"/>
-      </w:pPr>
-    </w:p>
-    <w:p>
-      <w:pPr>
-        <w:spacing w:line="240" w:lineRule="auto"/>
-        <w:rPr>
-          <w:b/>
-          <w:i/>
-        </w:rPr>
-      </w:pPr>
-      <w:r>
-        <w:rPr>
-          <w:b/>
-          <w:i/>
-        </w:rPr>
         <w:t>Functionalities:</w:t>
       </w:r>
     </w:p>

</xml_diff>